<commit_message>
Animation Statemachines done, aswell as uploaded all concept art
</commit_message>
<xml_diff>
--- a/- Report/2 - Technical/7 - Animation and State Machine/1 - Animation State Machines.docx
+++ b/- Report/2 - Technical/7 - Animation and State Machine/1 - Animation State Machines.docx
@@ -88,16 +88,16 @@
     </w:p>
     <w:p>
       <w:pPr>
-        <w:jc w:val="center"/>
+        <w:ind w:left="720"/>
       </w:pPr>
       <w:r>
         <w:rPr>
           <w:noProof/>
         </w:rPr>
         <w:drawing>
-          <wp:inline distT="0" distB="0" distL="0" distR="0" wp14:anchorId="56EA1AF3" wp14:editId="2F068DC2">
-            <wp:extent cx="4859283" cy="3240000"/>
-            <wp:effectExtent l="0" t="0" r="0" b="0"/>
+          <wp:inline distT="0" distB="0" distL="0" distR="0" wp14:anchorId="56EA1AF3" wp14:editId="28DF633D">
+            <wp:extent cx="4680000" cy="3120460"/>
+            <wp:effectExtent l="0" t="0" r="6350" b="3810"/>
             <wp:docPr id="1" name="Picture 1"/>
             <wp:cNvGraphicFramePr>
               <a:graphicFrameLocks xmlns:a="http://schemas.openxmlformats.org/drawingml/2006/main" noChangeAspect="1"/>
@@ -117,7 +117,7 @@
                   <pic:spPr bwMode="auto">
                     <a:xfrm>
                       <a:off x="0" y="0"/>
-                      <a:ext cx="4859283" cy="3240000"/>
+                      <a:ext cx="4680000" cy="3120460"/>
                     </a:xfrm>
                     <a:prstGeom prst="rect">
                       <a:avLst/>
@@ -144,50 +144,729 @@
     <w:p>
       <w:pPr>
         <w:pStyle w:val="Caption"/>
-        <w:jc w:val="center"/>
-        <w:rPr>
-          <w:b/>
-          <w:bCs/>
-        </w:rPr>
+        <w:ind w:left="720"/>
       </w:pPr>
       <w:r>
         <w:t xml:space="preserve">Figure </w:t>
       </w:r>
-      <w:r>
-        <w:fldChar w:fldCharType="begin"/>
-      </w:r>
-      <w:r>
-        <w:instrText xml:space="preserve"> SEQ Figure \* ARABIC </w:instrText>
-      </w:r>
-      <w:r>
-        <w:fldChar w:fldCharType="separate"/>
-      </w:r>
-      <w:r>
-        <w:rPr>
-          <w:noProof/>
-        </w:rPr>
-        <w:t>1</w:t>
-      </w:r>
-      <w:r>
-        <w:rPr>
-          <w:noProof/>
-        </w:rPr>
-        <w:fldChar w:fldCharType="end"/>
-      </w:r>
-      <w:r>
-        <w:t xml:space="preserve"> - Player Character animation </w:t>
-      </w:r>
-      <w:r>
-        <w:t>state machine</w:t>
-      </w:r>
+      <w:fldSimple w:instr=" SEQ Figure \* ARABIC ">
+        <w:r>
+          <w:rPr>
+            <w:noProof/>
+          </w:rPr>
+          <w:t>1</w:t>
+        </w:r>
+      </w:fldSimple>
+      <w:r>
+        <w:t xml:space="preserve"> - Player Character </w:t>
+      </w:r>
+      <w:r>
+        <w:t>A</w:t>
+      </w:r>
+      <w:r>
+        <w:t xml:space="preserve">nimation </w:t>
+      </w:r>
+      <w:r>
+        <w:t>S</w:t>
+      </w:r>
+      <w:r>
+        <w:t xml:space="preserve">tate </w:t>
+      </w:r>
+      <w:r>
+        <w:t>M</w:t>
+      </w:r>
+      <w:r>
+        <w:t>achine</w:t>
+      </w:r>
+      <w:r>
+        <w:t>.</w:t>
+      </w:r>
+    </w:p>
+    <w:p>
+      <w:pPr>
+        <w:ind w:left="720"/>
+        <w:rPr>
+          <w:rFonts w:cstheme="minorHAnsi"/>
+        </w:rPr>
+      </w:pPr>
+    </w:p>
+    <w:p>
+      <w:r>
+        <w:rPr>
+          <w:rFonts w:cstheme="minorHAnsi"/>
+          <w:b/>
+          <w:bCs/>
+          <w:sz w:val="28"/>
+          <w:szCs w:val="28"/>
+        </w:rPr>
+        <w:t xml:space="preserve">The </w:t>
+      </w:r>
+      <w:r>
+        <w:rPr>
+          <w:rFonts w:cstheme="minorHAnsi"/>
+          <w:b/>
+          <w:bCs/>
+          <w:sz w:val="28"/>
+          <w:szCs w:val="28"/>
+        </w:rPr>
+        <w:t>Dizzy Charger</w:t>
+      </w:r>
+      <w:r>
+        <w:rPr>
+          <w:rFonts w:cstheme="minorHAnsi"/>
+          <w:b/>
+          <w:bCs/>
+          <w:sz w:val="28"/>
+          <w:szCs w:val="28"/>
+        </w:rPr>
+        <w:t>:</w:t>
+      </w:r>
+    </w:p>
+    <w:p>
+      <w:pPr>
+        <w:keepNext/>
+        <w:ind w:left="720"/>
+      </w:pPr>
+      <w:r>
+        <w:drawing>
+          <wp:inline distT="0" distB="0" distL="0" distR="0" wp14:anchorId="1C03BFB3" wp14:editId="7AA20805">
+            <wp:extent cx="3669105" cy="900000"/>
+            <wp:effectExtent l="0" t="0" r="7620" b="0"/>
+            <wp:docPr id="3" name="Picture 3"/>
+            <wp:cNvGraphicFramePr>
+              <a:graphicFrameLocks xmlns:a="http://schemas.openxmlformats.org/drawingml/2006/main" noChangeAspect="1"/>
+            </wp:cNvGraphicFramePr>
+            <a:graphic xmlns:a="http://schemas.openxmlformats.org/drawingml/2006/main">
+              <a:graphicData uri="http://schemas.openxmlformats.org/drawingml/2006/picture">
+                <pic:pic xmlns:pic="http://schemas.openxmlformats.org/drawingml/2006/picture">
+                  <pic:nvPicPr>
+                    <pic:cNvPr id="1" name=""/>
+                    <pic:cNvPicPr/>
+                  </pic:nvPicPr>
+                  <pic:blipFill>
+                    <a:blip r:embed="rId7"/>
+                    <a:stretch>
+                      <a:fillRect/>
+                    </a:stretch>
+                  </pic:blipFill>
+                  <pic:spPr>
+                    <a:xfrm>
+                      <a:off x="0" y="0"/>
+                      <a:ext cx="3669105" cy="900000"/>
+                    </a:xfrm>
+                    <a:prstGeom prst="rect">
+                      <a:avLst/>
+                    </a:prstGeom>
+                  </pic:spPr>
+                </pic:pic>
+              </a:graphicData>
+            </a:graphic>
+          </wp:inline>
+        </w:drawing>
+      </w:r>
+    </w:p>
+    <w:p>
+      <w:pPr>
+        <w:pStyle w:val="Caption"/>
+        <w:ind w:left="720"/>
+      </w:pPr>
+      <w:r>
+        <w:t xml:space="preserve">Figure </w:t>
+      </w:r>
+      <w:fldSimple w:instr=" SEQ Figure \* ARABIC ">
+        <w:r>
+          <w:rPr>
+            <w:noProof/>
+          </w:rPr>
+          <w:t>2</w:t>
+        </w:r>
+      </w:fldSimple>
+      <w:r>
+        <w:t xml:space="preserve"> - Dizzy Charger </w:t>
+      </w:r>
+      <w:r>
+        <w:t>A</w:t>
+      </w:r>
+      <w:r>
+        <w:t xml:space="preserve">nimation </w:t>
+      </w:r>
+      <w:r>
+        <w:t>S</w:t>
+      </w:r>
+      <w:r>
+        <w:t xml:space="preserve">tate </w:t>
+      </w:r>
+      <w:r>
+        <w:t>M</w:t>
+      </w:r>
+      <w:r>
+        <w:t>achine</w:t>
+      </w:r>
+      <w:r>
+        <w:t>.</w:t>
+      </w:r>
+    </w:p>
+    <w:p>
+      <w:pPr>
+        <w:rPr>
+          <w:rFonts w:cstheme="minorHAnsi"/>
+          <w:b/>
+          <w:bCs/>
+          <w:sz w:val="28"/>
+          <w:szCs w:val="28"/>
+        </w:rPr>
+      </w:pPr>
+      <w:r>
+        <w:rPr>
+          <w:rFonts w:cstheme="minorHAnsi"/>
+          <w:b/>
+          <w:bCs/>
+          <w:sz w:val="28"/>
+          <w:szCs w:val="28"/>
+        </w:rPr>
+        <w:t xml:space="preserve">The </w:t>
+      </w:r>
+      <w:r>
+        <w:rPr>
+          <w:rFonts w:cstheme="minorHAnsi"/>
+          <w:b/>
+          <w:bCs/>
+          <w:sz w:val="28"/>
+          <w:szCs w:val="28"/>
+        </w:rPr>
+        <w:t>Domino</w:t>
+      </w:r>
+      <w:r>
+        <w:rPr>
+          <w:rFonts w:cstheme="minorHAnsi"/>
+          <w:b/>
+          <w:bCs/>
+          <w:sz w:val="28"/>
+          <w:szCs w:val="28"/>
+        </w:rPr>
+        <w:t>:</w:t>
+      </w:r>
+    </w:p>
+    <w:p>
+      <w:pPr>
+        <w:keepNext/>
+        <w:ind w:left="720"/>
+      </w:pPr>
+      <w:r>
+        <w:drawing>
+          <wp:inline distT="0" distB="0" distL="0" distR="0" wp14:anchorId="3C2C4121" wp14:editId="1A9A3A85">
+            <wp:extent cx="2746154" cy="900000"/>
+            <wp:effectExtent l="0" t="0" r="0" b="0"/>
+            <wp:docPr id="5" name="Picture 5"/>
+            <wp:cNvGraphicFramePr>
+              <a:graphicFrameLocks xmlns:a="http://schemas.openxmlformats.org/drawingml/2006/main" noChangeAspect="1"/>
+            </wp:cNvGraphicFramePr>
+            <a:graphic xmlns:a="http://schemas.openxmlformats.org/drawingml/2006/main">
+              <a:graphicData uri="http://schemas.openxmlformats.org/drawingml/2006/picture">
+                <pic:pic xmlns:pic="http://schemas.openxmlformats.org/drawingml/2006/picture">
+                  <pic:nvPicPr>
+                    <pic:cNvPr id="1" name=""/>
+                    <pic:cNvPicPr/>
+                  </pic:nvPicPr>
+                  <pic:blipFill>
+                    <a:blip r:embed="rId8"/>
+                    <a:stretch>
+                      <a:fillRect/>
+                    </a:stretch>
+                  </pic:blipFill>
+                  <pic:spPr>
+                    <a:xfrm>
+                      <a:off x="0" y="0"/>
+                      <a:ext cx="2746154" cy="900000"/>
+                    </a:xfrm>
+                    <a:prstGeom prst="rect">
+                      <a:avLst/>
+                    </a:prstGeom>
+                  </pic:spPr>
+                </pic:pic>
+              </a:graphicData>
+            </a:graphic>
+          </wp:inline>
+        </w:drawing>
+      </w:r>
+    </w:p>
+    <w:p>
+      <w:pPr>
+        <w:pStyle w:val="Caption"/>
+        <w:ind w:firstLine="720"/>
+      </w:pPr>
+      <w:r>
+        <w:t xml:space="preserve">Figure </w:t>
+      </w:r>
+      <w:fldSimple w:instr=" SEQ Figure \* ARABIC ">
+        <w:r>
+          <w:rPr>
+            <w:noProof/>
+          </w:rPr>
+          <w:t>3</w:t>
+        </w:r>
+      </w:fldSimple>
+      <w:r>
+        <w:t xml:space="preserve"> - Domino Animation State Machine.</w:t>
+      </w:r>
+    </w:p>
+    <w:p>
+      <w:pPr>
+        <w:rPr>
+          <w:rFonts w:cstheme="minorHAnsi"/>
+          <w:b/>
+          <w:bCs/>
+          <w:sz w:val="28"/>
+          <w:szCs w:val="28"/>
+        </w:rPr>
+      </w:pPr>
+      <w:r>
+        <w:rPr>
+          <w:rFonts w:cstheme="minorHAnsi"/>
+          <w:b/>
+          <w:bCs/>
+          <w:sz w:val="28"/>
+          <w:szCs w:val="28"/>
+        </w:rPr>
+        <w:lastRenderedPageBreak/>
+        <w:t xml:space="preserve">The </w:t>
+      </w:r>
+      <w:r>
+        <w:rPr>
+          <w:rFonts w:cstheme="minorHAnsi"/>
+          <w:b/>
+          <w:bCs/>
+          <w:sz w:val="28"/>
+          <w:szCs w:val="28"/>
+        </w:rPr>
+        <w:t>Lobuzz</w:t>
+      </w:r>
+      <w:r>
+        <w:rPr>
+          <w:rFonts w:cstheme="minorHAnsi"/>
+          <w:b/>
+          <w:bCs/>
+          <w:sz w:val="28"/>
+          <w:szCs w:val="28"/>
+        </w:rPr>
+        <w:t>:</w:t>
+      </w:r>
+    </w:p>
+    <w:p>
+      <w:pPr>
+        <w:keepNext/>
+        <w:ind w:left="720"/>
+      </w:pPr>
+      <w:r>
+        <w:drawing>
+          <wp:inline distT="0" distB="0" distL="0" distR="0" wp14:anchorId="1D909AB6" wp14:editId="629FC87D">
+            <wp:extent cx="3459710" cy="900000"/>
+            <wp:effectExtent l="0" t="0" r="7620" b="0"/>
+            <wp:docPr id="8" name="Picture 8"/>
+            <wp:cNvGraphicFramePr>
+              <a:graphicFrameLocks xmlns:a="http://schemas.openxmlformats.org/drawingml/2006/main" noChangeAspect="1"/>
+            </wp:cNvGraphicFramePr>
+            <a:graphic xmlns:a="http://schemas.openxmlformats.org/drawingml/2006/main">
+              <a:graphicData uri="http://schemas.openxmlformats.org/drawingml/2006/picture">
+                <pic:pic xmlns:pic="http://schemas.openxmlformats.org/drawingml/2006/picture">
+                  <pic:nvPicPr>
+                    <pic:cNvPr id="1" name=""/>
+                    <pic:cNvPicPr/>
+                  </pic:nvPicPr>
+                  <pic:blipFill>
+                    <a:blip r:embed="rId9"/>
+                    <a:stretch>
+                      <a:fillRect/>
+                    </a:stretch>
+                  </pic:blipFill>
+                  <pic:spPr>
+                    <a:xfrm>
+                      <a:off x="0" y="0"/>
+                      <a:ext cx="3459710" cy="900000"/>
+                    </a:xfrm>
+                    <a:prstGeom prst="rect">
+                      <a:avLst/>
+                    </a:prstGeom>
+                  </pic:spPr>
+                </pic:pic>
+              </a:graphicData>
+            </a:graphic>
+          </wp:inline>
+        </w:drawing>
+      </w:r>
+    </w:p>
+    <w:p>
+      <w:pPr>
+        <w:pStyle w:val="Caption"/>
+        <w:ind w:firstLine="720"/>
+      </w:pPr>
+      <w:r>
+        <w:t xml:space="preserve">Figure </w:t>
+      </w:r>
+      <w:fldSimple w:instr=" SEQ Figure \* ARABIC ">
+        <w:r>
+          <w:rPr>
+            <w:noProof/>
+          </w:rPr>
+          <w:t>4</w:t>
+        </w:r>
+      </w:fldSimple>
+      <w:r>
+        <w:t xml:space="preserve"> - Lobuzz Animation State Machine.</w:t>
+      </w:r>
+    </w:p>
+    <w:p>
+      <w:pPr>
+        <w:rPr>
+          <w:rFonts w:cstheme="minorHAnsi"/>
+          <w:b/>
+          <w:bCs/>
+          <w:sz w:val="28"/>
+          <w:szCs w:val="28"/>
+        </w:rPr>
+      </w:pPr>
+      <w:r>
+        <w:rPr>
+          <w:rFonts w:cstheme="minorHAnsi"/>
+          <w:b/>
+          <w:bCs/>
+          <w:sz w:val="28"/>
+          <w:szCs w:val="28"/>
+        </w:rPr>
+        <w:t xml:space="preserve">The </w:t>
+      </w:r>
+      <w:r>
+        <w:rPr>
+          <w:rFonts w:cstheme="minorHAnsi"/>
+          <w:b/>
+          <w:bCs/>
+          <w:sz w:val="28"/>
+          <w:szCs w:val="28"/>
+        </w:rPr>
+        <w:t>Shrew</w:t>
+      </w:r>
+      <w:r>
+        <w:rPr>
+          <w:rFonts w:cstheme="minorHAnsi"/>
+          <w:b/>
+          <w:bCs/>
+          <w:sz w:val="28"/>
+          <w:szCs w:val="28"/>
+        </w:rPr>
+        <w:t>:</w:t>
+      </w:r>
+    </w:p>
+    <w:p>
+      <w:pPr>
+        <w:keepNext/>
+        <w:ind w:left="720"/>
+      </w:pPr>
+      <w:r>
+        <w:drawing>
+          <wp:inline distT="0" distB="0" distL="0" distR="0" wp14:anchorId="3EB38394" wp14:editId="1663105E">
+            <wp:extent cx="3231265" cy="900000"/>
+            <wp:effectExtent l="0" t="0" r="7620" b="0"/>
+            <wp:docPr id="9" name="Picture 9"/>
+            <wp:cNvGraphicFramePr>
+              <a:graphicFrameLocks xmlns:a="http://schemas.openxmlformats.org/drawingml/2006/main" noChangeAspect="1"/>
+            </wp:cNvGraphicFramePr>
+            <a:graphic xmlns:a="http://schemas.openxmlformats.org/drawingml/2006/main">
+              <a:graphicData uri="http://schemas.openxmlformats.org/drawingml/2006/picture">
+                <pic:pic xmlns:pic="http://schemas.openxmlformats.org/drawingml/2006/picture">
+                  <pic:nvPicPr>
+                    <pic:cNvPr id="1" name=""/>
+                    <pic:cNvPicPr/>
+                  </pic:nvPicPr>
+                  <pic:blipFill>
+                    <a:blip r:embed="rId10"/>
+                    <a:stretch>
+                      <a:fillRect/>
+                    </a:stretch>
+                  </pic:blipFill>
+                  <pic:spPr>
+                    <a:xfrm>
+                      <a:off x="0" y="0"/>
+                      <a:ext cx="3231265" cy="900000"/>
+                    </a:xfrm>
+                    <a:prstGeom prst="rect">
+                      <a:avLst/>
+                    </a:prstGeom>
+                  </pic:spPr>
+                </pic:pic>
+              </a:graphicData>
+            </a:graphic>
+          </wp:inline>
+        </w:drawing>
+      </w:r>
+    </w:p>
+    <w:p>
+      <w:pPr>
+        <w:pStyle w:val="Caption"/>
+        <w:ind w:firstLine="720"/>
+      </w:pPr>
+      <w:r>
+        <w:t xml:space="preserve">Figure </w:t>
+      </w:r>
+      <w:fldSimple w:instr=" SEQ Figure \* ARABIC ">
+        <w:r>
+          <w:rPr>
+            <w:noProof/>
+          </w:rPr>
+          <w:t>5</w:t>
+        </w:r>
+      </w:fldSimple>
+      <w:r>
+        <w:t xml:space="preserve"> - Shrew Animation State Machine.</w:t>
+      </w:r>
+    </w:p>
+    <w:p>
+      <w:pPr>
+        <w:rPr>
+          <w:rFonts w:cstheme="minorHAnsi"/>
+          <w:b/>
+          <w:bCs/>
+          <w:sz w:val="28"/>
+          <w:szCs w:val="28"/>
+        </w:rPr>
+      </w:pPr>
+      <w:r>
+        <w:rPr>
+          <w:rFonts w:cstheme="minorHAnsi"/>
+          <w:b/>
+          <w:bCs/>
+          <w:sz w:val="28"/>
+          <w:szCs w:val="28"/>
+        </w:rPr>
+        <w:t xml:space="preserve">The </w:t>
+      </w:r>
+      <w:r>
+        <w:rPr>
+          <w:rFonts w:cstheme="minorHAnsi"/>
+          <w:b/>
+          <w:bCs/>
+          <w:sz w:val="28"/>
+          <w:szCs w:val="28"/>
+        </w:rPr>
+        <w:t>Catapult</w:t>
+      </w:r>
+      <w:r>
+        <w:rPr>
+          <w:rFonts w:cstheme="minorHAnsi"/>
+          <w:b/>
+          <w:bCs/>
+          <w:sz w:val="28"/>
+          <w:szCs w:val="28"/>
+        </w:rPr>
+        <w:t>:</w:t>
+      </w:r>
+    </w:p>
+    <w:p>
+      <w:pPr>
+        <w:keepNext/>
+        <w:ind w:left="720"/>
+      </w:pPr>
+      <w:r>
+        <w:rPr>
+          <w:i/>
+          <w:iCs/>
+          <w:color w:val="44546A" w:themeColor="text2"/>
+          <w:sz w:val="18"/>
+          <w:szCs w:val="18"/>
+        </w:rPr>
+        <w:drawing>
+          <wp:inline distT="0" distB="0" distL="0" distR="0" wp14:anchorId="2E72C55A" wp14:editId="13DEED69">
+            <wp:extent cx="4103838" cy="1008000"/>
+            <wp:effectExtent l="0" t="0" r="0" b="1905"/>
+            <wp:docPr id="10" name="Picture 10"/>
+            <wp:cNvGraphicFramePr>
+              <a:graphicFrameLocks xmlns:a="http://schemas.openxmlformats.org/drawingml/2006/main" noChangeAspect="1"/>
+            </wp:cNvGraphicFramePr>
+            <a:graphic xmlns:a="http://schemas.openxmlformats.org/drawingml/2006/main">
+              <a:graphicData uri="http://schemas.openxmlformats.org/drawingml/2006/picture">
+                <pic:pic xmlns:pic="http://schemas.openxmlformats.org/drawingml/2006/picture">
+                  <pic:nvPicPr>
+                    <pic:cNvPr id="1" name=""/>
+                    <pic:cNvPicPr/>
+                  </pic:nvPicPr>
+                  <pic:blipFill>
+                    <a:blip r:embed="rId11"/>
+                    <a:stretch>
+                      <a:fillRect/>
+                    </a:stretch>
+                  </pic:blipFill>
+                  <pic:spPr>
+                    <a:xfrm>
+                      <a:off x="0" y="0"/>
+                      <a:ext cx="4103838" cy="1008000"/>
+                    </a:xfrm>
+                    <a:prstGeom prst="rect">
+                      <a:avLst/>
+                    </a:prstGeom>
+                  </pic:spPr>
+                </pic:pic>
+              </a:graphicData>
+            </a:graphic>
+          </wp:inline>
+        </w:drawing>
+      </w:r>
+    </w:p>
+    <w:p>
+      <w:pPr>
+        <w:pStyle w:val="Caption"/>
+        <w:ind w:left="720"/>
+        <w:rPr>
+          <w:i w:val="0"/>
+          <w:iCs w:val="0"/>
+        </w:rPr>
+      </w:pPr>
+      <w:r>
+        <w:t xml:space="preserve">Figure </w:t>
+      </w:r>
+      <w:fldSimple w:instr=" SEQ Figure \* ARABIC ">
+        <w:r>
+          <w:rPr>
+            <w:noProof/>
+          </w:rPr>
+          <w:t>6</w:t>
+        </w:r>
+      </w:fldSimple>
+      <w:r>
+        <w:t xml:space="preserve"> - </w:t>
+      </w:r>
+      <w:r>
+        <w:t>Catapult</w:t>
+      </w:r>
+      <w:r>
+        <w:t xml:space="preserve"> Animation State Machine</w:t>
+      </w:r>
+    </w:p>
+    <w:p>
+      <w:pPr>
+        <w:rPr>
+          <w:rFonts w:cstheme="minorHAnsi"/>
+          <w:b/>
+          <w:bCs/>
+          <w:sz w:val="28"/>
+          <w:szCs w:val="28"/>
+        </w:rPr>
+      </w:pPr>
+      <w:r>
+        <w:rPr>
+          <w:rFonts w:cstheme="minorHAnsi"/>
+          <w:b/>
+          <w:bCs/>
+          <w:sz w:val="28"/>
+          <w:szCs w:val="28"/>
+        </w:rPr>
+        <w:t xml:space="preserve">The </w:t>
+      </w:r>
+      <w:r>
+        <w:rPr>
+          <w:rFonts w:cstheme="minorHAnsi"/>
+          <w:b/>
+          <w:bCs/>
+          <w:sz w:val="28"/>
+          <w:szCs w:val="28"/>
+        </w:rPr>
+        <w:t>Boomerang</w:t>
+      </w:r>
+      <w:r>
+        <w:rPr>
+          <w:rFonts w:cstheme="minorHAnsi"/>
+          <w:b/>
+          <w:bCs/>
+          <w:sz w:val="28"/>
+          <w:szCs w:val="28"/>
+        </w:rPr>
+        <w:t>:</w:t>
+      </w:r>
+    </w:p>
+    <w:p>
+      <w:pPr>
+        <w:keepNext/>
+        <w:ind w:left="720"/>
+      </w:pPr>
+      <w:r>
+        <w:rPr>
+          <w:i/>
+          <w:iCs/>
+          <w:color w:val="44546A" w:themeColor="text2"/>
+          <w:sz w:val="18"/>
+          <w:szCs w:val="18"/>
+        </w:rPr>
+        <w:drawing>
+          <wp:inline distT="0" distB="0" distL="0" distR="0" wp14:anchorId="41B6C48D" wp14:editId="6C6373A2">
+            <wp:extent cx="3366515" cy="900000"/>
+            <wp:effectExtent l="0" t="0" r="5715" b="0"/>
+            <wp:docPr id="11" name="Picture 11"/>
+            <wp:cNvGraphicFramePr>
+              <a:graphicFrameLocks xmlns:a="http://schemas.openxmlformats.org/drawingml/2006/main" noChangeAspect="1"/>
+            </wp:cNvGraphicFramePr>
+            <a:graphic xmlns:a="http://schemas.openxmlformats.org/drawingml/2006/main">
+              <a:graphicData uri="http://schemas.openxmlformats.org/drawingml/2006/picture">
+                <pic:pic xmlns:pic="http://schemas.openxmlformats.org/drawingml/2006/picture">
+                  <pic:nvPicPr>
+                    <pic:cNvPr id="1" name=""/>
+                    <pic:cNvPicPr/>
+                  </pic:nvPicPr>
+                  <pic:blipFill>
+                    <a:blip r:embed="rId12"/>
+                    <a:stretch>
+                      <a:fillRect/>
+                    </a:stretch>
+                  </pic:blipFill>
+                  <pic:spPr>
+                    <a:xfrm>
+                      <a:off x="0" y="0"/>
+                      <a:ext cx="3366515" cy="900000"/>
+                    </a:xfrm>
+                    <a:prstGeom prst="rect">
+                      <a:avLst/>
+                    </a:prstGeom>
+                  </pic:spPr>
+                </pic:pic>
+              </a:graphicData>
+            </a:graphic>
+          </wp:inline>
+        </w:drawing>
+      </w:r>
+    </w:p>
+    <w:p>
+      <w:pPr>
+        <w:pStyle w:val="Caption"/>
+        <w:ind w:left="720"/>
+        <w:rPr>
+          <w:i w:val="0"/>
+          <w:iCs w:val="0"/>
+        </w:rPr>
+      </w:pPr>
+      <w:r>
+        <w:t xml:space="preserve">Figure </w:t>
+      </w:r>
+      <w:fldSimple w:instr=" SEQ Figure \* ARABIC ">
+        <w:r>
+          <w:rPr>
+            <w:noProof/>
+          </w:rPr>
+          <w:t>7</w:t>
+        </w:r>
+      </w:fldSimple>
+      <w:r>
+        <w:t xml:space="preserve"> - Boomerang Animation State Machine</w:t>
+      </w:r>
+    </w:p>
+    <w:p/>
+    <w:p>
+      <w:bookmarkStart w:id="0" w:name="_GoBack"/>
+      <w:bookmarkEnd w:id="0"/>
     </w:p>
     <w:sectPr>
-      <w:headerReference w:type="even" r:id="rId7"/>
-      <w:headerReference w:type="default" r:id="rId8"/>
-      <w:footerReference w:type="even" r:id="rId9"/>
-      <w:footerReference w:type="default" r:id="rId10"/>
-      <w:headerReference w:type="first" r:id="rId11"/>
-      <w:footerReference w:type="first" r:id="rId12"/>
+      <w:headerReference w:type="even" r:id="rId13"/>
+      <w:headerReference w:type="default" r:id="rId14"/>
+      <w:footerReference w:type="even" r:id="rId15"/>
+      <w:footerReference w:type="default" r:id="rId16"/>
+      <w:headerReference w:type="first" r:id="rId17"/>
+      <w:footerReference w:type="first" r:id="rId18"/>
       <w:pgSz w:w="11906" w:h="16838"/>
       <w:pgMar w:top="1440" w:right="1440" w:bottom="1440" w:left="1440" w:header="708" w:footer="708" w:gutter="0"/>
       <w:cols w:space="708"/>
@@ -306,8 +985,6 @@
     <w:pPr>
       <w:pStyle w:val="Header"/>
     </w:pPr>
-    <w:bookmarkStart w:id="0" w:name="_GoBack"/>
-    <w:bookmarkEnd w:id="0"/>
   </w:p>
 </w:hdr>
 </file>

</xml_diff>